<commit_message>
updated TDD with script complexities
</commit_message>
<xml_diff>
--- a/TDD.docx
+++ b/TDD.docx
@@ -555,10 +555,7 @@
         <w:t>Level</w:t>
       </w:r>
     </w:p>
-    <w:p>
-      <w:bookmarkStart w:id="0" w:name="_GoBack"/>
-      <w:bookmarkEnd w:id="0"/>
-    </w:p>
+    <w:p/>
     <w:p>
       <w:pPr>
         <w:rPr>
@@ -643,127 +640,1007 @@
         </w:tc>
       </w:tr>
       <w:tr>
+        <w:trPr>
+          <w:trHeight w:val="300"/>
+        </w:trPr>
         <w:tc>
           <w:tcPr>
             <w:tcW w:w="3116" w:type="dxa"/>
-          </w:tcPr>
-          <w:p/>
-        </w:tc>
-        <w:tc>
-          <w:tcPr>
-            <w:tcW w:w="3117" w:type="dxa"/>
-          </w:tcPr>
-          <w:p/>
-        </w:tc>
-        <w:tc>
-          <w:tcPr>
-            <w:tcW w:w="3117" w:type="dxa"/>
-          </w:tcPr>
-          <w:p/>
+            <w:noWrap/>
+            <w:hideMark/>
+          </w:tcPr>
+          <w:p>
+            <w:pPr>
+              <w:rPr>
+                <w:rFonts w:ascii="Calibri" w:eastAsia="Times New Roman" w:hAnsi="Calibri" w:cs="Calibri"/>
+                <w:color w:val="000000"/>
+              </w:rPr>
+            </w:pPr>
+            <w:proofErr w:type="spellStart"/>
+            <w:r>
+              <w:rPr>
+                <w:rFonts w:ascii="Calibri" w:eastAsia="Times New Roman" w:hAnsi="Calibri" w:cs="Calibri"/>
+                <w:color w:val="000000"/>
+              </w:rPr>
+              <w:t>IPickupItem</w:t>
+            </w:r>
+            <w:proofErr w:type="spellEnd"/>
+          </w:p>
+        </w:tc>
+        <w:tc>
+          <w:tcPr>
+            <w:tcW w:w="3117" w:type="dxa"/>
+            <w:noWrap/>
+            <w:hideMark/>
+          </w:tcPr>
+          <w:p>
+            <w:pPr>
+              <w:rPr>
+                <w:rFonts w:ascii="Calibri" w:eastAsia="Times New Roman" w:hAnsi="Calibri" w:cs="Calibri"/>
+                <w:color w:val="000000"/>
+              </w:rPr>
+            </w:pPr>
+          </w:p>
+        </w:tc>
+        <w:tc>
+          <w:tcPr>
+            <w:tcW w:w="3117" w:type="dxa"/>
+            <w:noWrap/>
+            <w:hideMark/>
+          </w:tcPr>
+          <w:p>
+            <w:pPr>
+              <w:jc w:val="right"/>
+              <w:rPr>
+                <w:rFonts w:ascii="Calibri" w:eastAsia="Times New Roman" w:hAnsi="Calibri" w:cs="Calibri"/>
+                <w:color w:val="000000"/>
+              </w:rPr>
+            </w:pPr>
+            <w:r>
+              <w:rPr>
+                <w:rFonts w:ascii="Calibri" w:eastAsia="Times New Roman" w:hAnsi="Calibri" w:cs="Calibri"/>
+                <w:color w:val="000000"/>
+              </w:rPr>
+              <w:t>2</w:t>
+            </w:r>
+          </w:p>
         </w:tc>
       </w:tr>
       <w:tr>
+        <w:trPr>
+          <w:trHeight w:val="300"/>
+        </w:trPr>
         <w:tc>
           <w:tcPr>
             <w:tcW w:w="3116" w:type="dxa"/>
-          </w:tcPr>
-          <w:p/>
-        </w:tc>
-        <w:tc>
-          <w:tcPr>
-            <w:tcW w:w="3117" w:type="dxa"/>
-          </w:tcPr>
-          <w:p/>
-        </w:tc>
-        <w:tc>
-          <w:tcPr>
-            <w:tcW w:w="3117" w:type="dxa"/>
-          </w:tcPr>
-          <w:p/>
+            <w:noWrap/>
+            <w:hideMark/>
+          </w:tcPr>
+          <w:p>
+            <w:pPr>
+              <w:rPr>
+                <w:rFonts w:ascii="Calibri" w:eastAsia="Times New Roman" w:hAnsi="Calibri" w:cs="Calibri"/>
+                <w:color w:val="000000"/>
+              </w:rPr>
+            </w:pPr>
+            <w:proofErr w:type="spellStart"/>
+            <w:r>
+              <w:rPr>
+                <w:rFonts w:ascii="Calibri" w:eastAsia="Times New Roman" w:hAnsi="Calibri" w:cs="Calibri"/>
+                <w:color w:val="000000"/>
+              </w:rPr>
+              <w:t>HealthOrb</w:t>
+            </w:r>
+            <w:proofErr w:type="spellEnd"/>
+          </w:p>
+        </w:tc>
+        <w:tc>
+          <w:tcPr>
+            <w:tcW w:w="3117" w:type="dxa"/>
+            <w:noWrap/>
+            <w:hideMark/>
+          </w:tcPr>
+          <w:p>
+            <w:pPr>
+              <w:rPr>
+                <w:rFonts w:ascii="Calibri" w:eastAsia="Times New Roman" w:hAnsi="Calibri" w:cs="Calibri"/>
+                <w:color w:val="000000"/>
+              </w:rPr>
+            </w:pPr>
+          </w:p>
+        </w:tc>
+        <w:tc>
+          <w:tcPr>
+            <w:tcW w:w="3117" w:type="dxa"/>
+            <w:noWrap/>
+            <w:hideMark/>
+          </w:tcPr>
+          <w:p>
+            <w:pPr>
+              <w:jc w:val="right"/>
+              <w:rPr>
+                <w:rFonts w:ascii="Calibri" w:eastAsia="Times New Roman" w:hAnsi="Calibri" w:cs="Calibri"/>
+                <w:color w:val="000000"/>
+              </w:rPr>
+            </w:pPr>
+            <w:r>
+              <w:rPr>
+                <w:rFonts w:ascii="Calibri" w:eastAsia="Times New Roman" w:hAnsi="Calibri" w:cs="Calibri"/>
+                <w:color w:val="000000"/>
+              </w:rPr>
+              <w:t>3</w:t>
+            </w:r>
+          </w:p>
         </w:tc>
       </w:tr>
       <w:tr>
+        <w:trPr>
+          <w:trHeight w:val="300"/>
+        </w:trPr>
         <w:tc>
           <w:tcPr>
             <w:tcW w:w="3116" w:type="dxa"/>
-          </w:tcPr>
-          <w:p/>
-        </w:tc>
-        <w:tc>
-          <w:tcPr>
-            <w:tcW w:w="3117" w:type="dxa"/>
-          </w:tcPr>
-          <w:p/>
-        </w:tc>
-        <w:tc>
-          <w:tcPr>
-            <w:tcW w:w="3117" w:type="dxa"/>
-          </w:tcPr>
-          <w:p/>
+            <w:noWrap/>
+            <w:hideMark/>
+          </w:tcPr>
+          <w:p>
+            <w:pPr>
+              <w:rPr>
+                <w:rFonts w:ascii="Calibri" w:eastAsia="Times New Roman" w:hAnsi="Calibri" w:cs="Calibri"/>
+                <w:color w:val="000000"/>
+              </w:rPr>
+            </w:pPr>
+            <w:proofErr w:type="spellStart"/>
+            <w:r>
+              <w:rPr>
+                <w:rFonts w:ascii="Calibri" w:eastAsia="Times New Roman" w:hAnsi="Calibri" w:cs="Calibri"/>
+                <w:color w:val="000000"/>
+              </w:rPr>
+              <w:t>MediumAmmoClip</w:t>
+            </w:r>
+            <w:proofErr w:type="spellEnd"/>
+          </w:p>
+        </w:tc>
+        <w:tc>
+          <w:tcPr>
+            <w:tcW w:w="3117" w:type="dxa"/>
+            <w:noWrap/>
+            <w:hideMark/>
+          </w:tcPr>
+          <w:p>
+            <w:pPr>
+              <w:rPr>
+                <w:rFonts w:ascii="Calibri" w:eastAsia="Times New Roman" w:hAnsi="Calibri" w:cs="Calibri"/>
+                <w:color w:val="000000"/>
+              </w:rPr>
+            </w:pPr>
+          </w:p>
+        </w:tc>
+        <w:tc>
+          <w:tcPr>
+            <w:tcW w:w="3117" w:type="dxa"/>
+            <w:noWrap/>
+            <w:hideMark/>
+          </w:tcPr>
+          <w:p>
+            <w:pPr>
+              <w:jc w:val="right"/>
+              <w:rPr>
+                <w:rFonts w:ascii="Calibri" w:eastAsia="Times New Roman" w:hAnsi="Calibri" w:cs="Calibri"/>
+                <w:color w:val="000000"/>
+              </w:rPr>
+            </w:pPr>
+            <w:r>
+              <w:rPr>
+                <w:rFonts w:ascii="Calibri" w:eastAsia="Times New Roman" w:hAnsi="Calibri" w:cs="Calibri"/>
+                <w:color w:val="000000"/>
+              </w:rPr>
+              <w:t>3</w:t>
+            </w:r>
+          </w:p>
         </w:tc>
       </w:tr>
       <w:tr>
+        <w:trPr>
+          <w:trHeight w:val="300"/>
+        </w:trPr>
         <w:tc>
           <w:tcPr>
             <w:tcW w:w="3116" w:type="dxa"/>
-          </w:tcPr>
-          <w:p/>
-        </w:tc>
-        <w:tc>
-          <w:tcPr>
-            <w:tcW w:w="3117" w:type="dxa"/>
-          </w:tcPr>
-          <w:p/>
-        </w:tc>
-        <w:tc>
-          <w:tcPr>
-            <w:tcW w:w="3117" w:type="dxa"/>
-          </w:tcPr>
-          <w:p/>
+            <w:noWrap/>
+            <w:hideMark/>
+          </w:tcPr>
+          <w:p>
+            <w:pPr>
+              <w:rPr>
+                <w:rFonts w:ascii="Calibri" w:eastAsia="Times New Roman" w:hAnsi="Calibri" w:cs="Calibri"/>
+                <w:color w:val="000000"/>
+              </w:rPr>
+            </w:pPr>
+            <w:proofErr w:type="spellStart"/>
+            <w:r>
+              <w:rPr>
+                <w:rFonts w:ascii="Calibri" w:eastAsia="Times New Roman" w:hAnsi="Calibri" w:cs="Calibri"/>
+                <w:color w:val="000000"/>
+              </w:rPr>
+              <w:t>LargeAmmoClip</w:t>
+            </w:r>
+            <w:proofErr w:type="spellEnd"/>
+          </w:p>
+        </w:tc>
+        <w:tc>
+          <w:tcPr>
+            <w:tcW w:w="3117" w:type="dxa"/>
+            <w:noWrap/>
+            <w:hideMark/>
+          </w:tcPr>
+          <w:p>
+            <w:pPr>
+              <w:rPr>
+                <w:rFonts w:ascii="Calibri" w:eastAsia="Times New Roman" w:hAnsi="Calibri" w:cs="Calibri"/>
+                <w:color w:val="000000"/>
+              </w:rPr>
+            </w:pPr>
+          </w:p>
+        </w:tc>
+        <w:tc>
+          <w:tcPr>
+            <w:tcW w:w="3117" w:type="dxa"/>
+            <w:noWrap/>
+            <w:hideMark/>
+          </w:tcPr>
+          <w:p>
+            <w:pPr>
+              <w:jc w:val="right"/>
+              <w:rPr>
+                <w:rFonts w:ascii="Calibri" w:eastAsia="Times New Roman" w:hAnsi="Calibri" w:cs="Calibri"/>
+                <w:color w:val="000000"/>
+              </w:rPr>
+            </w:pPr>
+            <w:r>
+              <w:rPr>
+                <w:rFonts w:ascii="Calibri" w:eastAsia="Times New Roman" w:hAnsi="Calibri" w:cs="Calibri"/>
+                <w:color w:val="000000"/>
+              </w:rPr>
+              <w:t>3</w:t>
+            </w:r>
+          </w:p>
         </w:tc>
       </w:tr>
       <w:tr>
+        <w:trPr>
+          <w:trHeight w:val="300"/>
+        </w:trPr>
         <w:tc>
           <w:tcPr>
             <w:tcW w:w="3116" w:type="dxa"/>
-          </w:tcPr>
-          <w:p/>
-        </w:tc>
-        <w:tc>
-          <w:tcPr>
-            <w:tcW w:w="3117" w:type="dxa"/>
-          </w:tcPr>
-          <w:p/>
-        </w:tc>
-        <w:tc>
-          <w:tcPr>
-            <w:tcW w:w="3117" w:type="dxa"/>
-          </w:tcPr>
-          <w:p/>
+            <w:noWrap/>
+            <w:hideMark/>
+          </w:tcPr>
+          <w:p>
+            <w:pPr>
+              <w:rPr>
+                <w:rFonts w:ascii="Calibri" w:eastAsia="Times New Roman" w:hAnsi="Calibri" w:cs="Calibri"/>
+                <w:color w:val="000000"/>
+              </w:rPr>
+            </w:pPr>
+            <w:proofErr w:type="spellStart"/>
+            <w:r>
+              <w:rPr>
+                <w:rFonts w:ascii="Calibri" w:eastAsia="Times New Roman" w:hAnsi="Calibri" w:cs="Calibri"/>
+                <w:color w:val="000000"/>
+              </w:rPr>
+              <w:t>DismissibleObject</w:t>
+            </w:r>
+            <w:proofErr w:type="spellEnd"/>
+          </w:p>
+        </w:tc>
+        <w:tc>
+          <w:tcPr>
+            <w:tcW w:w="3117" w:type="dxa"/>
+            <w:noWrap/>
+            <w:hideMark/>
+          </w:tcPr>
+          <w:p>
+            <w:pPr>
+              <w:rPr>
+                <w:rFonts w:ascii="Calibri" w:eastAsia="Times New Roman" w:hAnsi="Calibri" w:cs="Calibri"/>
+                <w:color w:val="000000"/>
+              </w:rPr>
+            </w:pPr>
+          </w:p>
+        </w:tc>
+        <w:tc>
+          <w:tcPr>
+            <w:tcW w:w="3117" w:type="dxa"/>
+            <w:noWrap/>
+            <w:hideMark/>
+          </w:tcPr>
+          <w:p>
+            <w:pPr>
+              <w:jc w:val="right"/>
+              <w:rPr>
+                <w:rFonts w:ascii="Calibri" w:eastAsia="Times New Roman" w:hAnsi="Calibri" w:cs="Calibri"/>
+                <w:color w:val="000000"/>
+              </w:rPr>
+            </w:pPr>
+            <w:r>
+              <w:rPr>
+                <w:rFonts w:ascii="Calibri" w:eastAsia="Times New Roman" w:hAnsi="Calibri" w:cs="Calibri"/>
+                <w:color w:val="000000"/>
+              </w:rPr>
+              <w:t>5</w:t>
+            </w:r>
+          </w:p>
         </w:tc>
       </w:tr>
       <w:tr>
+        <w:trPr>
+          <w:trHeight w:val="300"/>
+        </w:trPr>
         <w:tc>
           <w:tcPr>
             <w:tcW w:w="3116" w:type="dxa"/>
-          </w:tcPr>
-          <w:p/>
-        </w:tc>
-        <w:tc>
-          <w:tcPr>
-            <w:tcW w:w="3117" w:type="dxa"/>
-          </w:tcPr>
-          <w:p/>
-        </w:tc>
-        <w:tc>
-          <w:tcPr>
-            <w:tcW w:w="3117" w:type="dxa"/>
-          </w:tcPr>
-          <w:p/>
+            <w:noWrap/>
+            <w:hideMark/>
+          </w:tcPr>
+          <w:p>
+            <w:pPr>
+              <w:rPr>
+                <w:rFonts w:ascii="Calibri" w:eastAsia="Times New Roman" w:hAnsi="Calibri" w:cs="Calibri"/>
+                <w:color w:val="000000"/>
+              </w:rPr>
+            </w:pPr>
+            <w:proofErr w:type="spellStart"/>
+            <w:r>
+              <w:rPr>
+                <w:rFonts w:ascii="Calibri" w:eastAsia="Times New Roman" w:hAnsi="Calibri" w:cs="Calibri"/>
+                <w:color w:val="000000"/>
+              </w:rPr>
+              <w:t>BasicPlayerController</w:t>
+            </w:r>
+            <w:proofErr w:type="spellEnd"/>
+          </w:p>
+        </w:tc>
+        <w:tc>
+          <w:tcPr>
+            <w:tcW w:w="3117" w:type="dxa"/>
+            <w:noWrap/>
+            <w:hideMark/>
+          </w:tcPr>
+          <w:p>
+            <w:pPr>
+              <w:rPr>
+                <w:rFonts w:ascii="Calibri" w:eastAsia="Times New Roman" w:hAnsi="Calibri" w:cs="Calibri"/>
+                <w:color w:val="000000"/>
+              </w:rPr>
+            </w:pPr>
+          </w:p>
+        </w:tc>
+        <w:tc>
+          <w:tcPr>
+            <w:tcW w:w="3117" w:type="dxa"/>
+            <w:noWrap/>
+            <w:hideMark/>
+          </w:tcPr>
+          <w:p>
+            <w:pPr>
+              <w:jc w:val="right"/>
+              <w:rPr>
+                <w:rFonts w:ascii="Calibri" w:eastAsia="Times New Roman" w:hAnsi="Calibri" w:cs="Calibri"/>
+                <w:color w:val="000000"/>
+              </w:rPr>
+            </w:pPr>
+            <w:r>
+              <w:rPr>
+                <w:rFonts w:ascii="Calibri" w:eastAsia="Times New Roman" w:hAnsi="Calibri" w:cs="Calibri"/>
+                <w:color w:val="000000"/>
+              </w:rPr>
+              <w:t>12</w:t>
+            </w:r>
+          </w:p>
+        </w:tc>
+      </w:tr>
+      <w:tr>
+        <w:trPr>
+          <w:trHeight w:val="300"/>
+        </w:trPr>
+        <w:tc>
+          <w:tcPr>
+            <w:tcW w:w="3116" w:type="dxa"/>
+            <w:noWrap/>
+            <w:hideMark/>
+          </w:tcPr>
+          <w:p>
+            <w:pPr>
+              <w:rPr>
+                <w:rFonts w:ascii="Calibri" w:eastAsia="Times New Roman" w:hAnsi="Calibri" w:cs="Calibri"/>
+                <w:color w:val="000000"/>
+              </w:rPr>
+            </w:pPr>
+            <w:proofErr w:type="spellStart"/>
+            <w:r>
+              <w:rPr>
+                <w:rFonts w:ascii="Calibri" w:eastAsia="Times New Roman" w:hAnsi="Calibri" w:cs="Calibri"/>
+                <w:color w:val="000000"/>
+              </w:rPr>
+              <w:t>PlayerController</w:t>
+            </w:r>
+            <w:proofErr w:type="spellEnd"/>
+          </w:p>
+        </w:tc>
+        <w:tc>
+          <w:tcPr>
+            <w:tcW w:w="3117" w:type="dxa"/>
+            <w:noWrap/>
+            <w:hideMark/>
+          </w:tcPr>
+          <w:p>
+            <w:pPr>
+              <w:rPr>
+                <w:rFonts w:ascii="Calibri" w:eastAsia="Times New Roman" w:hAnsi="Calibri" w:cs="Calibri"/>
+                <w:color w:val="000000"/>
+              </w:rPr>
+            </w:pPr>
+          </w:p>
+        </w:tc>
+        <w:tc>
+          <w:tcPr>
+            <w:tcW w:w="3117" w:type="dxa"/>
+            <w:noWrap/>
+            <w:hideMark/>
+          </w:tcPr>
+          <w:p>
+            <w:pPr>
+              <w:jc w:val="right"/>
+              <w:rPr>
+                <w:rFonts w:ascii="Calibri" w:eastAsia="Times New Roman" w:hAnsi="Calibri" w:cs="Calibri"/>
+                <w:color w:val="000000"/>
+              </w:rPr>
+            </w:pPr>
+            <w:r>
+              <w:rPr>
+                <w:rFonts w:ascii="Calibri" w:eastAsia="Times New Roman" w:hAnsi="Calibri" w:cs="Calibri"/>
+                <w:color w:val="000000"/>
+              </w:rPr>
+              <w:t>22</w:t>
+            </w:r>
+          </w:p>
+        </w:tc>
+      </w:tr>
+      <w:tr>
+        <w:trPr>
+          <w:trHeight w:val="300"/>
+        </w:trPr>
+        <w:tc>
+          <w:tcPr>
+            <w:tcW w:w="3116" w:type="dxa"/>
+            <w:noWrap/>
+            <w:hideMark/>
+          </w:tcPr>
+          <w:p>
+            <w:pPr>
+              <w:rPr>
+                <w:rFonts w:ascii="Calibri" w:eastAsia="Times New Roman" w:hAnsi="Calibri" w:cs="Calibri"/>
+                <w:color w:val="000000"/>
+              </w:rPr>
+            </w:pPr>
+            <w:proofErr w:type="spellStart"/>
+            <w:r>
+              <w:rPr>
+                <w:rFonts w:ascii="Calibri" w:eastAsia="Times New Roman" w:hAnsi="Calibri" w:cs="Calibri"/>
+                <w:color w:val="000000"/>
+              </w:rPr>
+              <w:t>EnemyController</w:t>
+            </w:r>
+            <w:proofErr w:type="spellEnd"/>
+          </w:p>
+        </w:tc>
+        <w:tc>
+          <w:tcPr>
+            <w:tcW w:w="3117" w:type="dxa"/>
+            <w:noWrap/>
+            <w:hideMark/>
+          </w:tcPr>
+          <w:p>
+            <w:pPr>
+              <w:rPr>
+                <w:rFonts w:ascii="Calibri" w:eastAsia="Times New Roman" w:hAnsi="Calibri" w:cs="Calibri"/>
+                <w:color w:val="000000"/>
+              </w:rPr>
+            </w:pPr>
+          </w:p>
+        </w:tc>
+        <w:tc>
+          <w:tcPr>
+            <w:tcW w:w="3117" w:type="dxa"/>
+            <w:noWrap/>
+            <w:hideMark/>
+          </w:tcPr>
+          <w:p>
+            <w:pPr>
+              <w:jc w:val="right"/>
+              <w:rPr>
+                <w:rFonts w:ascii="Calibri" w:eastAsia="Times New Roman" w:hAnsi="Calibri" w:cs="Calibri"/>
+                <w:color w:val="000000"/>
+              </w:rPr>
+            </w:pPr>
+            <w:r>
+              <w:rPr>
+                <w:rFonts w:ascii="Calibri" w:eastAsia="Times New Roman" w:hAnsi="Calibri" w:cs="Calibri"/>
+                <w:color w:val="000000"/>
+              </w:rPr>
+              <w:t>4</w:t>
+            </w:r>
+          </w:p>
+        </w:tc>
+      </w:tr>
+      <w:tr>
+        <w:trPr>
+          <w:trHeight w:val="300"/>
+        </w:trPr>
+        <w:tc>
+          <w:tcPr>
+            <w:tcW w:w="3116" w:type="dxa"/>
+            <w:noWrap/>
+            <w:hideMark/>
+          </w:tcPr>
+          <w:p>
+            <w:pPr>
+              <w:rPr>
+                <w:rFonts w:ascii="Calibri" w:eastAsia="Times New Roman" w:hAnsi="Calibri" w:cs="Calibri"/>
+                <w:color w:val="000000"/>
+              </w:rPr>
+            </w:pPr>
+            <w:r>
+              <w:rPr>
+                <w:rFonts w:ascii="Calibri" w:eastAsia="Times New Roman" w:hAnsi="Calibri" w:cs="Calibri"/>
+                <w:color w:val="000000"/>
+              </w:rPr>
+              <w:t>Projectile</w:t>
+            </w:r>
+          </w:p>
+        </w:tc>
+        <w:tc>
+          <w:tcPr>
+            <w:tcW w:w="3117" w:type="dxa"/>
+            <w:noWrap/>
+            <w:hideMark/>
+          </w:tcPr>
+          <w:p>
+            <w:pPr>
+              <w:rPr>
+                <w:rFonts w:ascii="Calibri" w:eastAsia="Times New Roman" w:hAnsi="Calibri" w:cs="Calibri"/>
+                <w:color w:val="000000"/>
+              </w:rPr>
+            </w:pPr>
+          </w:p>
+        </w:tc>
+        <w:tc>
+          <w:tcPr>
+            <w:tcW w:w="3117" w:type="dxa"/>
+            <w:noWrap/>
+            <w:hideMark/>
+          </w:tcPr>
+          <w:p>
+            <w:pPr>
+              <w:jc w:val="right"/>
+              <w:rPr>
+                <w:rFonts w:ascii="Calibri" w:eastAsia="Times New Roman" w:hAnsi="Calibri" w:cs="Calibri"/>
+                <w:color w:val="000000"/>
+              </w:rPr>
+            </w:pPr>
+            <w:r>
+              <w:rPr>
+                <w:rFonts w:ascii="Calibri" w:eastAsia="Times New Roman" w:hAnsi="Calibri" w:cs="Calibri"/>
+                <w:color w:val="000000"/>
+              </w:rPr>
+              <w:t>8</w:t>
+            </w:r>
+          </w:p>
+        </w:tc>
+      </w:tr>
+      <w:tr>
+        <w:trPr>
+          <w:trHeight w:val="300"/>
+        </w:trPr>
+        <w:tc>
+          <w:tcPr>
+            <w:tcW w:w="3116" w:type="dxa"/>
+            <w:noWrap/>
+            <w:hideMark/>
+          </w:tcPr>
+          <w:p>
+            <w:pPr>
+              <w:rPr>
+                <w:rFonts w:ascii="Calibri" w:eastAsia="Times New Roman" w:hAnsi="Calibri" w:cs="Calibri"/>
+                <w:color w:val="000000"/>
+              </w:rPr>
+            </w:pPr>
+            <w:r>
+              <w:rPr>
+                <w:rFonts w:ascii="Calibri" w:eastAsia="Times New Roman" w:hAnsi="Calibri" w:cs="Calibri"/>
+                <w:color w:val="000000"/>
+              </w:rPr>
+              <w:t>Bullet</w:t>
+            </w:r>
+          </w:p>
+        </w:tc>
+        <w:tc>
+          <w:tcPr>
+            <w:tcW w:w="3117" w:type="dxa"/>
+            <w:noWrap/>
+            <w:hideMark/>
+          </w:tcPr>
+          <w:p>
+            <w:pPr>
+              <w:rPr>
+                <w:rFonts w:ascii="Calibri" w:eastAsia="Times New Roman" w:hAnsi="Calibri" w:cs="Calibri"/>
+                <w:color w:val="000000"/>
+              </w:rPr>
+            </w:pPr>
+          </w:p>
+        </w:tc>
+        <w:tc>
+          <w:tcPr>
+            <w:tcW w:w="3117" w:type="dxa"/>
+            <w:noWrap/>
+            <w:hideMark/>
+          </w:tcPr>
+          <w:p>
+            <w:pPr>
+              <w:jc w:val="right"/>
+              <w:rPr>
+                <w:rFonts w:ascii="Calibri" w:eastAsia="Times New Roman" w:hAnsi="Calibri" w:cs="Calibri"/>
+                <w:color w:val="000000"/>
+              </w:rPr>
+            </w:pPr>
+            <w:r>
+              <w:rPr>
+                <w:rFonts w:ascii="Calibri" w:eastAsia="Times New Roman" w:hAnsi="Calibri" w:cs="Calibri"/>
+                <w:color w:val="000000"/>
+              </w:rPr>
+              <w:t>3</w:t>
+            </w:r>
+          </w:p>
+        </w:tc>
+      </w:tr>
+      <w:tr>
+        <w:trPr>
+          <w:trHeight w:val="300"/>
+        </w:trPr>
+        <w:tc>
+          <w:tcPr>
+            <w:tcW w:w="3116" w:type="dxa"/>
+            <w:noWrap/>
+            <w:hideMark/>
+          </w:tcPr>
+          <w:p>
+            <w:pPr>
+              <w:rPr>
+                <w:rFonts w:ascii="Calibri" w:eastAsia="Times New Roman" w:hAnsi="Calibri" w:cs="Calibri"/>
+                <w:color w:val="000000"/>
+              </w:rPr>
+            </w:pPr>
+            <w:r>
+              <w:rPr>
+                <w:rFonts w:ascii="Calibri" w:eastAsia="Times New Roman" w:hAnsi="Calibri" w:cs="Calibri"/>
+                <w:color w:val="000000"/>
+              </w:rPr>
+              <w:t>Billboard</w:t>
+            </w:r>
+          </w:p>
+        </w:tc>
+        <w:tc>
+          <w:tcPr>
+            <w:tcW w:w="3117" w:type="dxa"/>
+            <w:noWrap/>
+            <w:hideMark/>
+          </w:tcPr>
+          <w:p>
+            <w:pPr>
+              <w:rPr>
+                <w:rFonts w:ascii="Calibri" w:eastAsia="Times New Roman" w:hAnsi="Calibri" w:cs="Calibri"/>
+                <w:color w:val="000000"/>
+              </w:rPr>
+            </w:pPr>
+          </w:p>
+        </w:tc>
+        <w:tc>
+          <w:tcPr>
+            <w:tcW w:w="3117" w:type="dxa"/>
+            <w:noWrap/>
+            <w:hideMark/>
+          </w:tcPr>
+          <w:p>
+            <w:pPr>
+              <w:jc w:val="right"/>
+              <w:rPr>
+                <w:rFonts w:ascii="Calibri" w:eastAsia="Times New Roman" w:hAnsi="Calibri" w:cs="Calibri"/>
+                <w:color w:val="000000"/>
+              </w:rPr>
+            </w:pPr>
+            <w:r>
+              <w:rPr>
+                <w:rFonts w:ascii="Calibri" w:eastAsia="Times New Roman" w:hAnsi="Calibri" w:cs="Calibri"/>
+                <w:color w:val="000000"/>
+              </w:rPr>
+              <w:t>2</w:t>
+            </w:r>
+          </w:p>
+        </w:tc>
+      </w:tr>
+      <w:tr>
+        <w:trPr>
+          <w:trHeight w:val="300"/>
+        </w:trPr>
+        <w:tc>
+          <w:tcPr>
+            <w:tcW w:w="3116" w:type="dxa"/>
+            <w:noWrap/>
+            <w:hideMark/>
+          </w:tcPr>
+          <w:p>
+            <w:pPr>
+              <w:rPr>
+                <w:rFonts w:ascii="Calibri" w:eastAsia="Times New Roman" w:hAnsi="Calibri" w:cs="Calibri"/>
+                <w:color w:val="000000"/>
+              </w:rPr>
+            </w:pPr>
+            <w:proofErr w:type="spellStart"/>
+            <w:r>
+              <w:rPr>
+                <w:rFonts w:ascii="Calibri" w:eastAsia="Times New Roman" w:hAnsi="Calibri" w:cs="Calibri"/>
+                <w:color w:val="000000"/>
+              </w:rPr>
+              <w:t>ButtonManager</w:t>
+            </w:r>
+            <w:proofErr w:type="spellEnd"/>
+          </w:p>
+        </w:tc>
+        <w:tc>
+          <w:tcPr>
+            <w:tcW w:w="3117" w:type="dxa"/>
+            <w:noWrap/>
+            <w:hideMark/>
+          </w:tcPr>
+          <w:p>
+            <w:pPr>
+              <w:rPr>
+                <w:rFonts w:ascii="Calibri" w:eastAsia="Times New Roman" w:hAnsi="Calibri" w:cs="Calibri"/>
+                <w:color w:val="000000"/>
+              </w:rPr>
+            </w:pPr>
+          </w:p>
+        </w:tc>
+        <w:tc>
+          <w:tcPr>
+            <w:tcW w:w="3117" w:type="dxa"/>
+            <w:noWrap/>
+            <w:hideMark/>
+          </w:tcPr>
+          <w:p>
+            <w:pPr>
+              <w:jc w:val="right"/>
+              <w:rPr>
+                <w:rFonts w:ascii="Calibri" w:eastAsia="Times New Roman" w:hAnsi="Calibri" w:cs="Calibri"/>
+                <w:color w:val="000000"/>
+              </w:rPr>
+            </w:pPr>
+            <w:r>
+              <w:rPr>
+                <w:rFonts w:ascii="Calibri" w:eastAsia="Times New Roman" w:hAnsi="Calibri" w:cs="Calibri"/>
+                <w:color w:val="000000"/>
+              </w:rPr>
+              <w:t>3</w:t>
+            </w:r>
+          </w:p>
+        </w:tc>
+      </w:tr>
+      <w:tr>
+        <w:trPr>
+          <w:trHeight w:val="300"/>
+        </w:trPr>
+        <w:tc>
+          <w:tcPr>
+            <w:tcW w:w="3116" w:type="dxa"/>
+            <w:noWrap/>
+            <w:hideMark/>
+          </w:tcPr>
+          <w:p>
+            <w:pPr>
+              <w:rPr>
+                <w:rFonts w:ascii="Calibri" w:eastAsia="Times New Roman" w:hAnsi="Calibri" w:cs="Calibri"/>
+                <w:color w:val="000000"/>
+              </w:rPr>
+            </w:pPr>
+            <w:proofErr w:type="spellStart"/>
+            <w:r>
+              <w:rPr>
+                <w:rFonts w:ascii="Calibri" w:eastAsia="Times New Roman" w:hAnsi="Calibri" w:cs="Calibri"/>
+                <w:color w:val="000000"/>
+              </w:rPr>
+              <w:t>EnemySpawner</w:t>
+            </w:r>
+            <w:proofErr w:type="spellEnd"/>
+          </w:p>
+        </w:tc>
+        <w:tc>
+          <w:tcPr>
+            <w:tcW w:w="3117" w:type="dxa"/>
+            <w:noWrap/>
+            <w:hideMark/>
+          </w:tcPr>
+          <w:p>
+            <w:pPr>
+              <w:rPr>
+                <w:rFonts w:ascii="Calibri" w:eastAsia="Times New Roman" w:hAnsi="Calibri" w:cs="Calibri"/>
+                <w:color w:val="000000"/>
+              </w:rPr>
+            </w:pPr>
+          </w:p>
+        </w:tc>
+        <w:tc>
+          <w:tcPr>
+            <w:tcW w:w="3117" w:type="dxa"/>
+            <w:noWrap/>
+            <w:hideMark/>
+          </w:tcPr>
+          <w:p>
+            <w:pPr>
+              <w:jc w:val="right"/>
+              <w:rPr>
+                <w:rFonts w:ascii="Calibri" w:eastAsia="Times New Roman" w:hAnsi="Calibri" w:cs="Calibri"/>
+                <w:color w:val="000000"/>
+              </w:rPr>
+            </w:pPr>
+            <w:r>
+              <w:rPr>
+                <w:rFonts w:ascii="Calibri" w:eastAsia="Times New Roman" w:hAnsi="Calibri" w:cs="Calibri"/>
+                <w:color w:val="000000"/>
+              </w:rPr>
+              <w:t>3</w:t>
+            </w:r>
+          </w:p>
+        </w:tc>
+      </w:tr>
+      <w:tr>
+        <w:trPr>
+          <w:trHeight w:val="300"/>
+        </w:trPr>
+        <w:tc>
+          <w:tcPr>
+            <w:tcW w:w="3116" w:type="dxa"/>
+            <w:noWrap/>
+            <w:hideMark/>
+          </w:tcPr>
+          <w:p>
+            <w:pPr>
+              <w:rPr>
+                <w:rFonts w:ascii="Calibri" w:eastAsia="Times New Roman" w:hAnsi="Calibri" w:cs="Calibri"/>
+                <w:color w:val="000000"/>
+              </w:rPr>
+            </w:pPr>
+            <w:r>
+              <w:rPr>
+                <w:rFonts w:ascii="Calibri" w:eastAsia="Times New Roman" w:hAnsi="Calibri" w:cs="Calibri"/>
+                <w:color w:val="000000"/>
+              </w:rPr>
+              <w:t>Health</w:t>
+            </w:r>
+          </w:p>
+        </w:tc>
+        <w:tc>
+          <w:tcPr>
+            <w:tcW w:w="3117" w:type="dxa"/>
+            <w:noWrap/>
+            <w:hideMark/>
+          </w:tcPr>
+          <w:p>
+            <w:pPr>
+              <w:rPr>
+                <w:rFonts w:ascii="Calibri" w:eastAsia="Times New Roman" w:hAnsi="Calibri" w:cs="Calibri"/>
+                <w:color w:val="000000"/>
+              </w:rPr>
+            </w:pPr>
+          </w:p>
+        </w:tc>
+        <w:tc>
+          <w:tcPr>
+            <w:tcW w:w="3117" w:type="dxa"/>
+            <w:noWrap/>
+            <w:hideMark/>
+          </w:tcPr>
+          <w:p>
+            <w:pPr>
+              <w:jc w:val="right"/>
+              <w:rPr>
+                <w:rFonts w:ascii="Calibri" w:eastAsia="Times New Roman" w:hAnsi="Calibri" w:cs="Calibri"/>
+                <w:color w:val="000000"/>
+              </w:rPr>
+            </w:pPr>
+            <w:r>
+              <w:rPr>
+                <w:rFonts w:ascii="Calibri" w:eastAsia="Times New Roman" w:hAnsi="Calibri" w:cs="Calibri"/>
+                <w:color w:val="000000"/>
+              </w:rPr>
+              <w:t>11</w:t>
+            </w:r>
+          </w:p>
+        </w:tc>
+      </w:tr>
+      <w:tr>
+        <w:trPr>
+          <w:trHeight w:val="300"/>
+        </w:trPr>
+        <w:tc>
+          <w:tcPr>
+            <w:tcW w:w="3116" w:type="dxa"/>
+            <w:noWrap/>
+            <w:hideMark/>
+          </w:tcPr>
+          <w:p>
+            <w:pPr>
+              <w:rPr>
+                <w:rFonts w:ascii="Calibri" w:eastAsia="Times New Roman" w:hAnsi="Calibri" w:cs="Calibri"/>
+                <w:color w:val="000000"/>
+              </w:rPr>
+            </w:pPr>
+            <w:proofErr w:type="spellStart"/>
+            <w:r>
+              <w:rPr>
+                <w:rFonts w:ascii="Calibri" w:eastAsia="Times New Roman" w:hAnsi="Calibri" w:cs="Calibri"/>
+                <w:color w:val="000000"/>
+              </w:rPr>
+              <w:t>ObjectWIthExperience</w:t>
+            </w:r>
+            <w:proofErr w:type="spellEnd"/>
+          </w:p>
+        </w:tc>
+        <w:tc>
+          <w:tcPr>
+            <w:tcW w:w="3117" w:type="dxa"/>
+            <w:noWrap/>
+            <w:hideMark/>
+          </w:tcPr>
+          <w:p>
+            <w:pPr>
+              <w:rPr>
+                <w:rFonts w:ascii="Calibri" w:eastAsia="Times New Roman" w:hAnsi="Calibri" w:cs="Calibri"/>
+                <w:color w:val="000000"/>
+              </w:rPr>
+            </w:pPr>
+          </w:p>
+        </w:tc>
+        <w:tc>
+          <w:tcPr>
+            <w:tcW w:w="3117" w:type="dxa"/>
+            <w:noWrap/>
+            <w:hideMark/>
+          </w:tcPr>
+          <w:p>
+            <w:pPr>
+              <w:jc w:val="right"/>
+              <w:rPr>
+                <w:rFonts w:ascii="Calibri" w:eastAsia="Times New Roman" w:hAnsi="Calibri" w:cs="Calibri"/>
+                <w:color w:val="000000"/>
+              </w:rPr>
+            </w:pPr>
+            <w:r>
+              <w:rPr>
+                <w:rFonts w:ascii="Calibri" w:eastAsia="Times New Roman" w:hAnsi="Calibri" w:cs="Calibri"/>
+                <w:color w:val="000000"/>
+              </w:rPr>
+              <w:t>5</w:t>
+            </w:r>
+          </w:p>
         </w:tc>
       </w:tr>
     </w:tbl>
-    <w:p/>
+    <w:p>
+      <w:bookmarkStart w:id="0" w:name="_GoBack"/>
+      <w:bookmarkEnd w:id="0"/>
+    </w:p>
     <w:sectPr>
       <w:pgSz w:w="12240" w:h="15840"/>
       <w:pgMar w:top="1440" w:right="1440" w:bottom="1440" w:left="1440" w:header="720" w:footer="720" w:gutter="0"/>

</xml_diff>

<commit_message>
addeed buildings and floor
resolves #10
</commit_message>
<xml_diff>
--- a/TDD.docx
+++ b/TDD.docx
@@ -357,10 +357,34 @@
     </w:p>
     <w:p>
       <w:r>
-        <w:t>This game is a Multiplayer survival shooter where the players are tasked with surviving against a group of enemies</w:t>
-      </w:r>
-      <w:r>
-        <w:t>. Victory is achieved when all enemies are defeated. Ammo, Weapons, and powerups can be found scattered around the map to assist the players in completing the game.</w:t>
+        <w:t xml:space="preserve">This is a </w:t>
+      </w:r>
+      <w:r>
+        <w:t>third-person, m</w:t>
+      </w:r>
+      <w:r>
+        <w:t xml:space="preserve">ultiplayer survival shooter </w:t>
+      </w:r>
+      <w:r>
+        <w:t xml:space="preserve">game </w:t>
+      </w:r>
+      <w:r>
+        <w:t>where the players are tasked with surviving against a group of enemies</w:t>
+      </w:r>
+      <w:r>
+        <w:t>. Victory is achieved when all enemies are defeated.</w:t>
+      </w:r>
+      <w:r>
+        <w:t xml:space="preserve"> A player will</w:t>
+      </w:r>
+      <w:r>
+        <w:t xml:space="preserve"> lose if they are killed within battle. </w:t>
+      </w:r>
+      <w:r>
+        <w:t xml:space="preserve"> Ammo, Weapons, and powerups can be found scattered around the map to assist the players in completing the game.</w:t>
+      </w:r>
+      <w:r>
+        <w:t xml:space="preserve"> </w:t>
       </w:r>
     </w:p>
     <w:p>
@@ -401,68 +425,64 @@
           <w:u w:val="single"/>
         </w:rPr>
       </w:pPr>
-      <w:r>
+    </w:p>
+    <w:p>
+      <w:pPr>
         <w:rPr>
           <w:b/>
           <w:sz w:val="40"/>
           <w:szCs w:val="40"/>
           <w:u w:val="single"/>
         </w:rPr>
-        <w:t>Hardware</w:t>
-      </w:r>
-    </w:p>
-    <w:p>
-      <w:r>
-        <w:t>Development team is to use any available hardware that is already owned. Expected hardware is Windows PC and Mac.</w:t>
-      </w:r>
-    </w:p>
-    <w:p>
-      <w:pPr>
+      </w:pPr>
+      <w:r>
         <w:rPr>
           <w:b/>
           <w:sz w:val="40"/>
           <w:szCs w:val="40"/>
           <w:u w:val="single"/>
         </w:rPr>
-      </w:pPr>
-      <w:r>
+        <w:t>Hardware</w:t>
+      </w:r>
+    </w:p>
+    <w:p>
+      <w:r>
+        <w:t>Development team is to use any available hardware that is already owned. Expected hardware is Windows PC and Mac.</w:t>
+      </w:r>
+    </w:p>
+    <w:p>
+      <w:pPr>
         <w:rPr>
           <w:b/>
           <w:sz w:val="40"/>
           <w:szCs w:val="40"/>
           <w:u w:val="single"/>
         </w:rPr>
-        <w:t>Software</w:t>
-      </w:r>
-    </w:p>
-    <w:p>
-      <w:r>
-        <w:t>Unity Game engine for game development.</w:t>
-      </w:r>
-    </w:p>
-    <w:p>
-      <w:pPr>
+      </w:pPr>
+      <w:r>
         <w:rPr>
           <w:b/>
           <w:sz w:val="40"/>
           <w:szCs w:val="40"/>
           <w:u w:val="single"/>
         </w:rPr>
-      </w:pPr>
-      <w:r>
+        <w:t>Software</w:t>
+      </w:r>
+    </w:p>
+    <w:p>
+      <w:r>
+        <w:t>Unity Game engine for game development.</w:t>
+      </w:r>
+    </w:p>
+    <w:p>
+      <w:pPr>
         <w:rPr>
           <w:b/>
           <w:sz w:val="40"/>
           <w:szCs w:val="40"/>
           <w:u w:val="single"/>
         </w:rPr>
-        <w:t>Game Engine</w:t>
-      </w:r>
-    </w:p>
-    <w:p>
-      <w:r>
-        <w:t xml:space="preserve">The Unity game engine will be used to meet the requirements set by Prof. Price and due to its ease of use in game development. </w:t>
-      </w:r>
+      </w:pPr>
     </w:p>
     <w:p>
       <w:pPr>
@@ -480,12 +500,12 @@
           <w:szCs w:val="40"/>
           <w:u w:val="single"/>
         </w:rPr>
-        <w:t>Target Platform</w:t>
-      </w:r>
-    </w:p>
-    <w:p>
-      <w:r>
-        <w:t>Windows platform</w:t>
+        <w:t>Game Engine</w:t>
+      </w:r>
+    </w:p>
+    <w:p>
+      <w:r>
+        <w:t xml:space="preserve">The Unity game engine will be used to meet the requirements set by Prof. Price and due to its ease of use in game development. </w:t>
       </w:r>
     </w:p>
     <w:p>
@@ -504,36 +524,21 @@
           <w:szCs w:val="40"/>
           <w:u w:val="single"/>
         </w:rPr>
-        <w:t>Remote Collaboration</w:t>
-      </w:r>
-    </w:p>
-    <w:p>
-      <w:r>
-        <w:t xml:space="preserve">The members of the team do not have an office space to make use </w:t>
-      </w:r>
-      <w:proofErr w:type="gramStart"/>
-      <w:r>
-        <w:t>of</w:t>
-      </w:r>
-      <w:proofErr w:type="gramEnd"/>
-      <w:r>
-        <w:t xml:space="preserve"> so they will use </w:t>
-      </w:r>
-      <w:proofErr w:type="spellStart"/>
-      <w:r>
-        <w:t>github</w:t>
-      </w:r>
-      <w:proofErr w:type="spellEnd"/>
-      <w:r>
-        <w:t xml:space="preserve"> to maintain workflow. All changes are pushed to the </w:t>
-      </w:r>
-      <w:proofErr w:type="spellStart"/>
-      <w:r>
-        <w:t>github</w:t>
-      </w:r>
-      <w:proofErr w:type="spellEnd"/>
-      <w:r>
-        <w:t xml:space="preserve"> repository for the other members to pull and make changes to.</w:t>
+        <w:t>Target Platform</w:t>
+      </w:r>
+    </w:p>
+    <w:p>
+      <w:r>
+        <w:t xml:space="preserve">Windows </w:t>
+      </w:r>
+      <w:r>
+        <w:t xml:space="preserve">will be the </w:t>
+      </w:r>
+      <w:r>
+        <w:t>platform</w:t>
+      </w:r>
+      <w:r>
+        <w:t xml:space="preserve"> targeted.</w:t>
       </w:r>
     </w:p>
     <w:p>
@@ -552,8 +557,171 @@
           <w:szCs w:val="40"/>
           <w:u w:val="single"/>
         </w:rPr>
+        <w:t>Remote Collaboration</w:t>
+      </w:r>
+    </w:p>
+    <w:p>
+      <w:r>
+        <w:t xml:space="preserve">The members of the team do not have an office space to make use </w:t>
+      </w:r>
+      <w:proofErr w:type="gramStart"/>
+      <w:r>
+        <w:t>of</w:t>
+      </w:r>
+      <w:proofErr w:type="gramEnd"/>
+      <w:r>
+        <w:t xml:space="preserve"> so they will use </w:t>
+      </w:r>
+      <w:proofErr w:type="spellStart"/>
+      <w:r>
+        <w:t>github</w:t>
+      </w:r>
+      <w:proofErr w:type="spellEnd"/>
+      <w:r>
+        <w:t xml:space="preserve"> to maintain workflow. All changes are pushed to the </w:t>
+      </w:r>
+      <w:proofErr w:type="spellStart"/>
+      <w:r>
+        <w:t>github</w:t>
+      </w:r>
+      <w:proofErr w:type="spellEnd"/>
+      <w:r>
+        <w:t xml:space="preserve"> repository for the other members to pull and make changes to.</w:t>
+      </w:r>
+    </w:p>
+    <w:p>
+      <w:pPr>
+        <w:rPr>
+          <w:b/>
+          <w:sz w:val="40"/>
+          <w:szCs w:val="40"/>
+          <w:u w:val="single"/>
+        </w:rPr>
+      </w:pPr>
+      <w:r>
+        <w:rPr>
+          <w:b/>
+          <w:sz w:val="40"/>
+          <w:szCs w:val="40"/>
+          <w:u w:val="single"/>
+        </w:rPr>
+        <w:lastRenderedPageBreak/>
         <w:t>Level</w:t>
       </w:r>
+      <w:r>
+        <w:rPr>
+          <w:b/>
+          <w:sz w:val="40"/>
+          <w:szCs w:val="40"/>
+          <w:u w:val="single"/>
+        </w:rPr>
+        <w:t xml:space="preserve"> 1</w:t>
+      </w:r>
+    </w:p>
+    <w:p>
+      <w:pPr>
+        <w:rPr>
+          <w:b/>
+          <w:sz w:val="40"/>
+          <w:szCs w:val="40"/>
+          <w:u w:val="single"/>
+        </w:rPr>
+      </w:pPr>
+      <w:r>
+        <w:rPr>
+          <w:noProof/>
+        </w:rPr>
+        <w:drawing>
+          <wp:inline distT="0" distB="0" distL="0" distR="0" wp14:anchorId="47C7AE63" wp14:editId="796D7417">
+            <wp:extent cx="3057525" cy="2976208"/>
+            <wp:effectExtent l="0" t="0" r="0" b="0"/>
+            <wp:docPr id="3" name="Picture 3"/>
+            <wp:cNvGraphicFramePr>
+              <a:graphicFrameLocks xmlns:a="http://schemas.openxmlformats.org/drawingml/2006/main" noChangeAspect="1"/>
+            </wp:cNvGraphicFramePr>
+            <a:graphic xmlns:a="http://schemas.openxmlformats.org/drawingml/2006/main">
+              <a:graphicData uri="http://schemas.openxmlformats.org/drawingml/2006/picture">
+                <pic:pic xmlns:pic="http://schemas.openxmlformats.org/drawingml/2006/picture">
+                  <pic:nvPicPr>
+                    <pic:cNvPr id="1" name=""/>
+                    <pic:cNvPicPr/>
+                  </pic:nvPicPr>
+                  <pic:blipFill rotWithShape="1">
+                    <a:blip r:embed="rId4"/>
+                    <a:srcRect l="41506" t="20513" r="28366" b="27350"/>
+                    <a:stretch/>
+                  </pic:blipFill>
+                  <pic:spPr bwMode="auto">
+                    <a:xfrm>
+                      <a:off x="0" y="0"/>
+                      <a:ext cx="3068846" cy="2987228"/>
+                    </a:xfrm>
+                    <a:prstGeom prst="rect">
+                      <a:avLst/>
+                    </a:prstGeom>
+                    <a:ln>
+                      <a:noFill/>
+                    </a:ln>
+                    <a:extLst>
+                      <a:ext uri="{53640926-AAD7-44D8-BBD7-CCE9431645EC}">
+                        <a14:shadowObscured xmlns:a14="http://schemas.microsoft.com/office/drawing/2010/main"/>
+                      </a:ext>
+                    </a:extLst>
+                  </pic:spPr>
+                </pic:pic>
+              </a:graphicData>
+            </a:graphic>
+          </wp:inline>
+        </w:drawing>
+      </w:r>
+    </w:p>
+    <w:p>
+      <w:pPr>
+        <w:pStyle w:val="NoSpacing"/>
+      </w:pPr>
+      <w:r>
+        <w:t>Green – Player spawn</w:t>
+      </w:r>
+      <w:r>
+        <w:t xml:space="preserve"> </w:t>
+      </w:r>
+    </w:p>
+    <w:p>
+      <w:pPr>
+        <w:pStyle w:val="NoSpacing"/>
+      </w:pPr>
+      <w:r>
+        <w:t>Red – Enemy spawn</w:t>
+      </w:r>
+    </w:p>
+    <w:p>
+      <w:pPr>
+        <w:pStyle w:val="NoSpacing"/>
+      </w:pPr>
+      <w:r>
+        <w:t xml:space="preserve">Orange – Ammo </w:t>
+      </w:r>
+      <w:r>
+        <w:t>spawn</w:t>
+      </w:r>
+    </w:p>
+    <w:p>
+      <w:pPr>
+        <w:pStyle w:val="NoSpacing"/>
+      </w:pPr>
+      <w:r>
+        <w:t>Blue – Health spawn</w:t>
+      </w:r>
+    </w:p>
+    <w:p>
+      <w:pPr>
+        <w:rPr>
+          <w:b/>
+          <w:sz w:val="40"/>
+          <w:szCs w:val="40"/>
+          <w:u w:val="single"/>
+        </w:rPr>
+      </w:pPr>
     </w:p>
     <w:p/>
     <w:p>
@@ -592,8 +760,15 @@
             <w:tcW w:w="3116" w:type="dxa"/>
           </w:tcPr>
           <w:p>
-            <w:r>
-              <w:lastRenderedPageBreak/>
+            <w:pPr>
+              <w:rPr>
+                <w:b/>
+              </w:rPr>
+            </w:pPr>
+            <w:r>
+              <w:rPr>
+                <w:b/>
+              </w:rPr>
               <w:t>Script</w:t>
             </w:r>
           </w:p>
@@ -603,7 +778,15 @@
             <w:tcW w:w="3117" w:type="dxa"/>
           </w:tcPr>
           <w:p>
-            <w:r>
+            <w:pPr>
+              <w:rPr>
+                <w:b/>
+              </w:rPr>
+            </w:pPr>
+            <w:r>
+              <w:rPr>
+                <w:b/>
+              </w:rPr>
               <w:t>Conditional</w:t>
             </w:r>
           </w:p>
@@ -613,30 +796,18 @@
             <w:tcW w:w="3117" w:type="dxa"/>
           </w:tcPr>
           <w:p>
-            <w:r>
+            <w:pPr>
+              <w:rPr>
+                <w:b/>
+              </w:rPr>
+            </w:pPr>
+            <w:r>
+              <w:rPr>
+                <w:b/>
+              </w:rPr>
               <w:t>Complexity</w:t>
             </w:r>
           </w:p>
-        </w:tc>
-      </w:tr>
-      <w:tr>
-        <w:tc>
-          <w:tcPr>
-            <w:tcW w:w="3116" w:type="dxa"/>
-          </w:tcPr>
-          <w:p/>
-        </w:tc>
-        <w:tc>
-          <w:tcPr>
-            <w:tcW w:w="3117" w:type="dxa"/>
-          </w:tcPr>
-          <w:p/>
-        </w:tc>
-        <w:tc>
-          <w:tcPr>
-            <w:tcW w:w="3117" w:type="dxa"/>
-          </w:tcPr>
-          <w:p/>
         </w:tc>
       </w:tr>
       <w:tr>
@@ -656,6 +827,8 @@
                 <w:color w:val="000000"/>
               </w:rPr>
             </w:pPr>
+            <w:bookmarkStart w:id="0" w:name="_GoBack"/>
+            <w:bookmarkEnd w:id="0"/>
             <w:proofErr w:type="spellStart"/>
             <w:r>
               <w:rPr>
@@ -1526,6 +1699,7 @@
                 <w:rFonts w:ascii="Calibri" w:eastAsia="Times New Roman" w:hAnsi="Calibri" w:cs="Calibri"/>
                 <w:color w:val="000000"/>
               </w:rPr>
+              <w:lastRenderedPageBreak/>
               <w:t>Health</w:t>
             </w:r>
           </w:p>
@@ -1637,10 +1811,7 @@
         </w:tc>
       </w:tr>
     </w:tbl>
-    <w:p>
-      <w:bookmarkStart w:id="0" w:name="_GoBack"/>
-      <w:bookmarkEnd w:id="0"/>
-    </w:p>
+    <w:p/>
     <w:sectPr>
       <w:pgSz w:w="12240" w:h="15840"/>
       <w:pgMar w:top="1440" w:right="1440" w:bottom="1440" w:left="1440" w:header="720" w:footer="720" w:gutter="0"/>
@@ -2095,6 +2266,15 @@
       </w:tblBorders>
     </w:tblPr>
   </w:style>
+  <w:style w:type="paragraph" w:styleId="NoSpacing">
+    <w:name w:val="No Spacing"/>
+    <w:uiPriority w:val="1"/>
+    <w:qFormat/>
+    <w:rsid w:val="00DA591D"/>
+    <w:pPr>
+      <w:spacing w:after="0" w:line="240" w:lineRule="auto"/>
+    </w:pPr>
+  </w:style>
 </w:styles>
 </file>
 

</xml_diff>